<commit_message>
Monitoring + Readme file + edit word doc files
</commit_message>
<xml_diff>
--- a/API Documentation.docx
+++ b/API Documentation.docx
@@ -1543,14 +1543,7 @@
           <w:sz w:val="24"/>
           <w:szCs w:val="24"/>
         </w:rPr>
-        <w:t>Response</w:t>
-      </w:r>
-      <w:r>
-        <w:rPr>
-          <w:sz w:val="24"/>
-          <w:szCs w:val="24"/>
-        </w:rPr>
-        <w:t>:</w:t>
+        <w:t>Response:</w:t>
       </w:r>
     </w:p>
     <w:p>
@@ -1803,6 +1796,7 @@
       </w:r>
       <w:r>
         <w:rPr>
+          <w:noProof/>
           <w:sz w:val="24"/>
           <w:szCs w:val="24"/>
         </w:rPr>
@@ -2159,6 +2153,205 @@
         <w:t>- We had a problem with our server. Try again later.</w:t>
       </w:r>
     </w:p>
+    <w:p>
+      <w:pPr>
+        <w:spacing w:before="100" w:beforeAutospacing="1" w:after="100" w:afterAutospacing="1" w:line="240" w:lineRule="auto"/>
+        <w:rPr>
+          <w:rFonts w:eastAsia="Times New Roman" w:cstheme="minorHAnsi"/>
+          <w:b/>
+          <w:bCs/>
+          <w:kern w:val="0"/>
+          <w:sz w:val="28"/>
+          <w:szCs w:val="28"/>
+          <w14:ligatures w14:val="none"/>
+        </w:rPr>
+      </w:pPr>
+      <w:r>
+        <w:rPr>
+          <w:rFonts w:eastAsia="Times New Roman" w:cstheme="minorHAnsi"/>
+          <w:b/>
+          <w:bCs/>
+          <w:kern w:val="0"/>
+          <w:sz w:val="28"/>
+          <w:szCs w:val="28"/>
+          <w14:ligatures w14:val="none"/>
+        </w:rPr>
+        <w:lastRenderedPageBreak/>
+        <w:t>Express Status Dashboard</w:t>
+      </w:r>
+    </w:p>
+    <w:p>
+      <w:pPr>
+        <w:pStyle w:val="ListParagraph"/>
+        <w:numPr>
+          <w:ilvl w:val="0"/>
+          <w:numId w:val="5"/>
+        </w:numPr>
+        <w:spacing w:before="100" w:beforeAutospacing="1" w:after="100" w:afterAutospacing="1" w:line="240" w:lineRule="auto"/>
+        <w:rPr>
+          <w:sz w:val="24"/>
+          <w:szCs w:val="24"/>
+        </w:rPr>
+      </w:pPr>
+      <w:r>
+        <w:rPr>
+          <w:sz w:val="24"/>
+          <w:szCs w:val="24"/>
+        </w:rPr>
+        <w:t>The Express Status Dashboard provides a real-time overview of server health and metrics.</w:t>
+      </w:r>
+    </w:p>
+    <w:p>
+      <w:pPr>
+        <w:pStyle w:val="ListParagraph"/>
+        <w:numPr>
+          <w:ilvl w:val="0"/>
+          <w:numId w:val="5"/>
+        </w:numPr>
+        <w:spacing w:before="100" w:beforeAutospacing="1" w:after="100" w:afterAutospacing="1" w:line="240" w:lineRule="auto"/>
+        <w:rPr>
+          <w:rFonts w:eastAsia="Times New Roman" w:cstheme="minorHAnsi"/>
+          <w:kern w:val="0"/>
+          <w:sz w:val="24"/>
+          <w:szCs w:val="24"/>
+          <w14:ligatures w14:val="none"/>
+        </w:rPr>
+      </w:pPr>
+      <w:r>
+        <w:rPr>
+          <w:rFonts w:eastAsia="Times New Roman" w:cstheme="minorHAnsi"/>
+          <w:kern w:val="0"/>
+          <w:sz w:val="24"/>
+          <w:szCs w:val="24"/>
+          <w14:ligatures w14:val="none"/>
+        </w:rPr>
+        <w:t xml:space="preserve">This dashboard is accessible at: </w:t>
+      </w:r>
+      <w:hyperlink r:id="rId7" w:history="1">
+        <w:r>
+          <w:rPr>
+            <w:rStyle w:val="Hyperlink"/>
+            <w:rFonts w:eastAsia="Times New Roman" w:cstheme="minorHAnsi"/>
+            <w:kern w:val="0"/>
+            <w:sz w:val="24"/>
+            <w:szCs w:val="24"/>
+            <w14:ligatures w14:val="none"/>
+          </w:rPr>
+          <w:t>http://localhost:3300/status</w:t>
+        </w:r>
+      </w:hyperlink>
+    </w:p>
+    <w:p>
+      <w:pPr>
+        <w:pStyle w:val="ListParagraph"/>
+        <w:numPr>
+          <w:ilvl w:val="0"/>
+          <w:numId w:val="5"/>
+        </w:numPr>
+        <w:spacing w:before="100" w:beforeAutospacing="1" w:after="100" w:afterAutospacing="1" w:line="240" w:lineRule="auto"/>
+        <w:rPr>
+          <w:rFonts w:eastAsia="Times New Roman" w:cstheme="minorHAnsi"/>
+          <w:kern w:val="0"/>
+          <w:sz w:val="24"/>
+          <w:szCs w:val="24"/>
+          <w14:ligatures w14:val="none"/>
+        </w:rPr>
+      </w:pPr>
+      <w:r>
+        <w:rPr>
+          <w:rFonts w:eastAsia="Times New Roman" w:cstheme="minorHAnsi"/>
+          <w:kern w:val="0"/>
+          <w:sz w:val="24"/>
+          <w:szCs w:val="24"/>
+          <w14:ligatures w14:val="none"/>
+        </w:rPr>
+        <w:t>This dashboard offers insights into various metrics such as CPU usage, memory usage, response times, and request rates, helping to monitor the application's health and performance efficiently.</w:t>
+      </w:r>
+    </w:p>
+    <w:p>
+      <w:pPr>
+        <w:keepNext/>
+        <w:spacing w:before="100" w:beforeAutospacing="1" w:after="100" w:afterAutospacing="1" w:line="240" w:lineRule="auto"/>
+        <w:jc w:val="center"/>
+      </w:pPr>
+      <w:r>
+        <w:rPr>
+          <w:noProof/>
+        </w:rPr>
+        <w:drawing>
+          <wp:inline distT="0" distB="0" distL="0" distR="0" wp14:anchorId="427C3661" wp14:editId="74A71790">
+            <wp:extent cx="3752639" cy="6037017"/>
+            <wp:effectExtent l="0" t="0" r="635" b="1905"/>
+            <wp:docPr id="1758600245" name="Picture 1"/>
+            <wp:cNvGraphicFramePr>
+              <a:graphicFrameLocks xmlns:a="http://schemas.openxmlformats.org/drawingml/2006/main" noChangeAspect="1"/>
+            </wp:cNvGraphicFramePr>
+            <a:graphic xmlns:a="http://schemas.openxmlformats.org/drawingml/2006/main">
+              <a:graphicData uri="http://schemas.openxmlformats.org/drawingml/2006/picture">
+                <pic:pic xmlns:pic="http://schemas.openxmlformats.org/drawingml/2006/picture">
+                  <pic:nvPicPr>
+                    <pic:cNvPr id="1758600245" name=""/>
+                    <pic:cNvPicPr/>
+                  </pic:nvPicPr>
+                  <pic:blipFill>
+                    <a:blip r:embed="rId8"/>
+                    <a:stretch>
+                      <a:fillRect/>
+                    </a:stretch>
+                  </pic:blipFill>
+                  <pic:spPr>
+                    <a:xfrm>
+                      <a:off x="0" y="0"/>
+                      <a:ext cx="3762557" cy="6052973"/>
+                    </a:xfrm>
+                    <a:prstGeom prst="rect">
+                      <a:avLst/>
+                    </a:prstGeom>
+                  </pic:spPr>
+                </pic:pic>
+              </a:graphicData>
+            </a:graphic>
+          </wp:inline>
+        </w:drawing>
+      </w:r>
+    </w:p>
+    <w:p>
+      <w:pPr>
+        <w:pStyle w:val="Caption"/>
+        <w:jc w:val="center"/>
+        <w:rPr>
+          <w:rFonts w:eastAsia="Times New Roman" w:cstheme="minorHAnsi"/>
+          <w:kern w:val="0"/>
+          <w:sz w:val="24"/>
+          <w:szCs w:val="24"/>
+          <w14:ligatures w14:val="none"/>
+        </w:rPr>
+      </w:pPr>
+      <w:r>
+        <w:t xml:space="preserve">Figure </w:t>
+      </w:r>
+      <w:r>
+        <w:fldChar w:fldCharType="begin"/>
+      </w:r>
+      <w:r>
+        <w:instrText xml:space="preserve"> SEQ Figure \* ARABIC </w:instrText>
+      </w:r>
+      <w:r>
+        <w:fldChar w:fldCharType="separate"/>
+      </w:r>
+      <w:r>
+        <w:rPr>
+          <w:noProof/>
+        </w:rPr>
+        <w:t>2</w:t>
+      </w:r>
+      <w:r>
+        <w:fldChar w:fldCharType="end"/>
+      </w:r>
+      <w:r>
+        <w:t xml:space="preserve"> Image showing the Express Status data</w:t>
+      </w:r>
+    </w:p>
     <w:sectPr>
       <w:pgSz w:w="12240" w:h="15840"/>
       <w:pgMar w:top="1440" w:right="1440" w:bottom="1440" w:left="1440" w:header="720" w:footer="720" w:gutter="0"/>
@@ -2412,6 +2605,119 @@
     </w:lvl>
   </w:abstractNum>
   <w:abstractNum w:abstractNumId="2" w15:restartNumberingAfterBreak="0">
+    <w:nsid w:val="4D545F93"/>
+    <w:multiLevelType w:val="hybridMultilevel"/>
+    <w:tmpl w:val="A726F532"/>
+    <w:lvl w:ilvl="0" w:tplc="04090001">
+      <w:start w:val="1"/>
+      <w:numFmt w:val="bullet"/>
+      <w:lvlText w:val=""/>
+      <w:lvlJc w:val="left"/>
+      <w:pPr>
+        <w:ind w:left="720" w:hanging="360"/>
+      </w:pPr>
+      <w:rPr>
+        <w:rFonts w:ascii="Symbol" w:hAnsi="Symbol" w:hint="default"/>
+      </w:rPr>
+    </w:lvl>
+    <w:lvl w:ilvl="1" w:tplc="04090003" w:tentative="1">
+      <w:start w:val="1"/>
+      <w:numFmt w:val="bullet"/>
+      <w:lvlText w:val="o"/>
+      <w:lvlJc w:val="left"/>
+      <w:pPr>
+        <w:ind w:left="1440" w:hanging="360"/>
+      </w:pPr>
+      <w:rPr>
+        <w:rFonts w:ascii="Courier New" w:hAnsi="Courier New" w:cs="Courier New" w:hint="default"/>
+      </w:rPr>
+    </w:lvl>
+    <w:lvl w:ilvl="2" w:tplc="04090005" w:tentative="1">
+      <w:start w:val="1"/>
+      <w:numFmt w:val="bullet"/>
+      <w:lvlText w:val=""/>
+      <w:lvlJc w:val="left"/>
+      <w:pPr>
+        <w:ind w:left="2160" w:hanging="360"/>
+      </w:pPr>
+      <w:rPr>
+        <w:rFonts w:ascii="Wingdings" w:hAnsi="Wingdings" w:hint="default"/>
+      </w:rPr>
+    </w:lvl>
+    <w:lvl w:ilvl="3" w:tplc="04090001" w:tentative="1">
+      <w:start w:val="1"/>
+      <w:numFmt w:val="bullet"/>
+      <w:lvlText w:val=""/>
+      <w:lvlJc w:val="left"/>
+      <w:pPr>
+        <w:ind w:left="2880" w:hanging="360"/>
+      </w:pPr>
+      <w:rPr>
+        <w:rFonts w:ascii="Symbol" w:hAnsi="Symbol" w:hint="default"/>
+      </w:rPr>
+    </w:lvl>
+    <w:lvl w:ilvl="4" w:tplc="04090003" w:tentative="1">
+      <w:start w:val="1"/>
+      <w:numFmt w:val="bullet"/>
+      <w:lvlText w:val="o"/>
+      <w:lvlJc w:val="left"/>
+      <w:pPr>
+        <w:ind w:left="3600" w:hanging="360"/>
+      </w:pPr>
+      <w:rPr>
+        <w:rFonts w:ascii="Courier New" w:hAnsi="Courier New" w:cs="Courier New" w:hint="default"/>
+      </w:rPr>
+    </w:lvl>
+    <w:lvl w:ilvl="5" w:tplc="04090005" w:tentative="1">
+      <w:start w:val="1"/>
+      <w:numFmt w:val="bullet"/>
+      <w:lvlText w:val=""/>
+      <w:lvlJc w:val="left"/>
+      <w:pPr>
+        <w:ind w:left="4320" w:hanging="360"/>
+      </w:pPr>
+      <w:rPr>
+        <w:rFonts w:ascii="Wingdings" w:hAnsi="Wingdings" w:hint="default"/>
+      </w:rPr>
+    </w:lvl>
+    <w:lvl w:ilvl="6" w:tplc="04090001" w:tentative="1">
+      <w:start w:val="1"/>
+      <w:numFmt w:val="bullet"/>
+      <w:lvlText w:val=""/>
+      <w:lvlJc w:val="left"/>
+      <w:pPr>
+        <w:ind w:left="5040" w:hanging="360"/>
+      </w:pPr>
+      <w:rPr>
+        <w:rFonts w:ascii="Symbol" w:hAnsi="Symbol" w:hint="default"/>
+      </w:rPr>
+    </w:lvl>
+    <w:lvl w:ilvl="7" w:tplc="04090003" w:tentative="1">
+      <w:start w:val="1"/>
+      <w:numFmt w:val="bullet"/>
+      <w:lvlText w:val="o"/>
+      <w:lvlJc w:val="left"/>
+      <w:pPr>
+        <w:ind w:left="5760" w:hanging="360"/>
+      </w:pPr>
+      <w:rPr>
+        <w:rFonts w:ascii="Courier New" w:hAnsi="Courier New" w:cs="Courier New" w:hint="default"/>
+      </w:rPr>
+    </w:lvl>
+    <w:lvl w:ilvl="8" w:tplc="04090005" w:tentative="1">
+      <w:start w:val="1"/>
+      <w:numFmt w:val="bullet"/>
+      <w:lvlText w:val=""/>
+      <w:lvlJc w:val="left"/>
+      <w:pPr>
+        <w:ind w:left="6480" w:hanging="360"/>
+      </w:pPr>
+      <w:rPr>
+        <w:rFonts w:ascii="Wingdings" w:hAnsi="Wingdings" w:hint="default"/>
+      </w:rPr>
+    </w:lvl>
+  </w:abstractNum>
+  <w:abstractNum w:abstractNumId="3" w15:restartNumberingAfterBreak="0">
     <w:nsid w:val="5AB771A5"/>
     <w:multiLevelType w:val="hybridMultilevel"/>
     <w:tmpl w:val="091E2AB6"/>
@@ -2497,7 +2803,7 @@
       </w:pPr>
     </w:lvl>
   </w:abstractNum>
-  <w:abstractNum w:abstractNumId="3" w15:restartNumberingAfterBreak="0">
+  <w:abstractNum w:abstractNumId="4" w15:restartNumberingAfterBreak="0">
     <w:nsid w:val="79A040FC"/>
     <w:multiLevelType w:val="hybridMultilevel"/>
     <w:tmpl w:val="265626D2"/>
@@ -2611,16 +2917,19 @@
     </w:lvl>
   </w:abstractNum>
   <w:num w:numId="1" w16cid:durableId="1644312612">
-    <w:abstractNumId w:val="3"/>
+    <w:abstractNumId w:val="4"/>
   </w:num>
   <w:num w:numId="2" w16cid:durableId="986013407">
-    <w:abstractNumId w:val="2"/>
+    <w:abstractNumId w:val="3"/>
   </w:num>
   <w:num w:numId="3" w16cid:durableId="1616137187">
     <w:abstractNumId w:val="1"/>
   </w:num>
   <w:num w:numId="4" w16cid:durableId="6030218">
     <w:abstractNumId w:val="0"/>
+  </w:num>
+  <w:num w:numId="5" w16cid:durableId="667948822">
+    <w:abstractNumId w:val="2"/>
   </w:num>
 </w:numbering>
 </file>

</xml_diff>